<commit_message>
- load files having different formats
</commit_message>
<xml_diff>
--- a/Exp.docx
+++ b/Exp.docx
@@ -411,21 +411,51 @@
         <w:t>btnPrefixName</w:t>
       </w:r>
       <w:r>
-        <w:t xml:space="preserve"> là butto</w:t>
+        <w:t xml:space="preserve"> là button để tìm tên bắt đầu bằng …, </w:t>
+      </w:r>
+      <w:r>
+        <w:rPr>
+          <w:rStyle w:val="Style1Char"/>
+        </w:rPr>
+        <w:t>tbxName</w:t>
+      </w:r>
+      <w:r>
+        <w:t xml:space="preserve"> là textbox để người dùng nhập tên cần tìm.</w:t>
+      </w:r>
+    </w:p>
+    <w:p>
+      <w:pPr>
+        <w:pStyle w:val="ListParagraph"/>
+        <w:numPr>
+          <w:ilvl w:val="0"/>
+          <w:numId w:val="1"/>
+        </w:numPr>
+      </w:pPr>
+      <w:r>
+        <w:rPr>
+          <w:rStyle w:val="Style2Char"/>
+        </w:rPr>
+        <w:t>Xử lý tất cả tình huống</w:t>
+      </w:r>
+      <w:r>
+        <w:t xml:space="preserve"> có thể xảy ra</w:t>
+      </w:r>
+      <w:r>
+        <w:t xml:space="preserve"> trong lúc chạy</w:t>
       </w:r>
       <w:bookmarkStart w:id="0" w:name="_GoBack"/>
       <w:bookmarkEnd w:id="0"/>
       <w:r>
-        <w:t xml:space="preserve">n để tìm tên bắt đầu bằng …, </w:t>
-      </w:r>
-      <w:r>
-        <w:rPr>
-          <w:rStyle w:val="Style1Char"/>
-        </w:rPr>
-        <w:t>tbxName</w:t>
-      </w:r>
-      <w:r>
-        <w:t xml:space="preserve"> là textbox để người dùng nhập tên cần tìm.</w:t>
+        <w:t xml:space="preserve"> phần mềm</w:t>
+      </w:r>
+      <w:r>
+        <w:t>. Ví dụ load thí sinh có 1 cột họ và tên hoặc 1 cột họ, 1 cột tên; ngày sinh là chuỗi hoặc số; ngày sinh chỉ có năm sinh; vắng</w:t>
+      </w:r>
+      <w:r>
+        <w:t xml:space="preserve"> (không có điểm thi)</w:t>
+      </w:r>
+      <w:r>
+        <w:t>.</w:t>
       </w:r>
     </w:p>
     <w:sectPr>
@@ -443,7 +473,7 @@
   <w:abstractNum w:abstractNumId="0" w15:restartNumberingAfterBreak="0">
     <w:nsid w:val="44AD616B"/>
     <w:multiLevelType w:val="hybridMultilevel"/>
-    <w:tmpl w:val="912E0C7E"/>
+    <w:tmpl w:val="FCD8AAD2"/>
     <w:lvl w:ilvl="0" w:tplc="142C3BD4">
       <w:start w:val="1"/>
       <w:numFmt w:val="bullet"/>
@@ -977,6 +1007,7 @@
   <w:style w:type="character" w:default="1" w:styleId="DefaultParagraphFont">
     <w:name w:val="Default Paragraph Font"/>
     <w:uiPriority w:val="1"/>
+    <w:semiHidden/>
     <w:unhideWhenUsed/>
   </w:style>
   <w:style w:type="table" w:default="1" w:styleId="TableNormal">

</xml_diff>